<commit_message>
added brute force assignment
</commit_message>
<xml_diff>
--- a/Y10/Attacks/AttacksWorksheet.docx
+++ b/Y10/Attacks/AttacksWorksheet.docx
@@ -750,6 +750,106 @@
     <w:p>
       <w:r>
         <w:t>Try to write your own in the same style in your Exercise Book.</w:t>
+      </w:r>
+    </w:p>
+    <w:p/>
+    <w:p>
+      <w:pPr>
+        <w:pStyle w:val="Heading1"/>
+      </w:pPr>
+      <w:r>
+        <w:t>Brute Force Attacks</w:t>
+      </w:r>
+    </w:p>
+    <w:p>
+      <w:r>
+        <w:t>We’ve got the following 3 user accounts that I want you to try and break into. I’ve given you the usernames and given hints about what the password might be:</w:t>
+      </w:r>
+    </w:p>
+    <w:p/>
+    <w:p>
+      <w:pPr>
+        <w:rPr>
+          <w:b/>
+          <w:bCs/>
+        </w:rPr>
+      </w:pPr>
+      <w:r>
+        <w:rPr>
+          <w:b/>
+          <w:bCs/>
+        </w:rPr>
+        <w:t>EASY: admin account</w:t>
+      </w:r>
+    </w:p>
+    <w:p>
+      <w:r>
+        <w:t>Username: admin</w:t>
+      </w:r>
+    </w:p>
+    <w:p>
+      <w:r>
+        <w:t>HINT: The admin was forced to make a password but isn’t very creative and couldn’t really think of anything.</w:t>
+      </w:r>
+    </w:p>
+    <w:p/>
+    <w:p>
+      <w:pPr>
+        <w:rPr>
+          <w:b/>
+          <w:bCs/>
+        </w:rPr>
+      </w:pPr>
+      <w:r>
+        <w:rPr>
+          <w:b/>
+          <w:bCs/>
+        </w:rPr>
+        <w:t>MEDIUM: teacher account</w:t>
+      </w:r>
+    </w:p>
+    <w:p>
+      <w:r>
+        <w:t>Username: teacher</w:t>
+      </w:r>
+    </w:p>
+    <w:p>
+      <w:r>
+        <w:t>HINT: This teacher has a poor memory for passwords. So, they wanted to not have to remember a password, so they chose some text that was already on the screen.</w:t>
+      </w:r>
+    </w:p>
+    <w:p/>
+    <w:p>
+      <w:pPr>
+        <w:rPr>
+          <w:b/>
+          <w:bCs/>
+        </w:rPr>
+      </w:pPr>
+      <w:r>
+        <w:rPr>
+          <w:b/>
+          <w:bCs/>
+        </w:rPr>
+        <w:t>HARD: student account</w:t>
+      </w:r>
+    </w:p>
+    <w:p>
+      <w:r>
+        <w:t>Username: student</w:t>
+      </w:r>
+    </w:p>
+    <w:p>
+      <w:r>
+        <w:t>HINT: This student has a pet named “</w:t>
+      </w:r>
+      <w:proofErr w:type="spellStart"/>
+      <w:r>
+        <w:t>Frixos</w:t>
+      </w:r>
+      <w:proofErr w:type="spellEnd"/>
+      <w:r>
+        <w:t>” and they were born in 2007. They’ve been more secure and included a special character in their password.</w:t>
       </w:r>
     </w:p>
     <w:sectPr>

</xml_diff>